<commit_message>
ADD: escenarios de atributos
</commit_message>
<xml_diff>
--- a/Escenarios.docx
+++ b/Escenarios.docx
@@ -1,10 +1,10 @@
 
 <file path=word/document.xml><?xml version="1.0" encoding="utf-8"?>
-<w:document xmlns:wpc="http://schemas.microsoft.com/office/word/2010/wordprocessingCanvas" xmlns:mc="http://schemas.openxmlformats.org/markup-compatibility/2006" xmlns:o="urn:schemas-microsoft-com:office:office" xmlns:r="http://schemas.openxmlformats.org/officeDocument/2006/relationships" xmlns:m="http://schemas.openxmlformats.org/officeDocument/2006/math" xmlns:v="urn:schemas-microsoft-com:vml" xmlns:wp14="http://schemas.microsoft.com/office/word/2010/wordprocessingDrawing" xmlns:wp="http://schemas.openxmlformats.org/drawingml/2006/wordprocessingDrawing" xmlns:w10="urn:schemas-microsoft-com:office:word" xmlns:w="http://schemas.openxmlformats.org/wordprocessingml/2006/main" xmlns:w14="http://schemas.microsoft.com/office/word/2010/wordml" xmlns:wpg="http://schemas.microsoft.com/office/word/2010/wordprocessingGroup" xmlns:wpi="http://schemas.microsoft.com/office/word/2010/wordprocessingInk" xmlns:wne="http://schemas.microsoft.com/office/word/2006/wordml" xmlns:wps="http://schemas.microsoft.com/office/word/2010/wordprocessingShape" mc:Ignorable="w14 wp14">
+<w:document xmlns:wpc="http://schemas.microsoft.com/office/word/2010/wordprocessingCanvas" xmlns:mo="http://schemas.microsoft.com/office/mac/office/2008/main" xmlns:mc="http://schemas.openxmlformats.org/markup-compatibility/2006" xmlns:mv="urn:schemas-microsoft-com:mac:vml" xmlns:o="urn:schemas-microsoft-com:office:office" xmlns:r="http://schemas.openxmlformats.org/officeDocument/2006/relationships" xmlns:m="http://schemas.openxmlformats.org/officeDocument/2006/math" xmlns:v="urn:schemas-microsoft-com:vml" xmlns:wp14="http://schemas.microsoft.com/office/word/2010/wordprocessingDrawing" xmlns:wp="http://schemas.openxmlformats.org/drawingml/2006/wordprocessingDrawing" xmlns:w10="urn:schemas-microsoft-com:office:word" xmlns:w="http://schemas.openxmlformats.org/wordprocessingml/2006/main" xmlns:w14="http://schemas.microsoft.com/office/word/2010/wordml" xmlns:wpg="http://schemas.microsoft.com/office/word/2010/wordprocessingGroup" xmlns:wpi="http://schemas.microsoft.com/office/word/2010/wordprocessingInk" xmlns:wne="http://schemas.microsoft.com/office/word/2006/wordml" xmlns:wps="http://schemas.microsoft.com/office/word/2010/wordprocessingShape" mc:Ignorable="w14 wp14">
   <w:body>
     <w:tbl>
       <w:tblPr>
-        <w:tblStyle w:val="Cuadrculamedia3-nfasis2"/>
+        <w:tblStyle w:val="Cuadrculamediana3-nfasis2"/>
         <w:tblpPr w:leftFromText="180" w:rightFromText="180" w:vertAnchor="page" w:horzAnchor="margin" w:tblpY="2341"/>
         <w:tblW w:w="0" w:type="auto"/>
         <w:tblLook w:val="04A0" w:firstRow="1" w:lastRow="0" w:firstColumn="1" w:lastColumn="0" w:noHBand="0" w:noVBand="1"/>
@@ -46,13 +46,13 @@
             <w:r>
               <w:t>Descripci</w:t>
             </w:r>
+            <w:proofErr w:type="spellEnd"/>
             <w:r>
               <w:rPr>
                 <w:lang w:val="es-PE"/>
               </w:rPr>
               <w:t>ón</w:t>
             </w:r>
-            <w:proofErr w:type="spellEnd"/>
           </w:p>
         </w:tc>
       </w:tr>
@@ -307,7 +307,6 @@
           <w:lang w:val="es-PE"/>
         </w:rPr>
       </w:pPr>
-      <w:proofErr w:type="spellStart"/>
       <w:r>
         <w:rPr>
           <w:sz w:val="24"/>
@@ -315,7 +314,6 @@
         </w:rPr>
         <w:t>Availability</w:t>
       </w:r>
-      <w:proofErr w:type="spellEnd"/>
     </w:p>
     <w:p>
       <w:pPr>
@@ -332,18 +330,16 @@
           <w:lang w:val="es-PE"/>
         </w:rPr>
       </w:pPr>
-      <w:proofErr w:type="spellStart"/>
       <w:r>
         <w:rPr>
           <w:lang w:val="es-PE"/>
         </w:rPr>
         <w:t>Perfomance</w:t>
       </w:r>
-      <w:proofErr w:type="spellEnd"/>
     </w:p>
     <w:tbl>
       <w:tblPr>
-        <w:tblStyle w:val="Cuadrculamedia3-nfasis2"/>
+        <w:tblStyle w:val="Cuadrculamediana3-nfasis2"/>
         <w:tblpPr w:leftFromText="180" w:rightFromText="180" w:vertAnchor="page" w:horzAnchor="margin" w:tblpY="6646"/>
         <w:tblW w:w="0" w:type="auto"/>
         <w:tblLook w:val="04A0" w:firstRow="1" w:lastRow="0" w:firstColumn="1" w:lastColumn="0" w:noHBand="0" w:noVBand="1"/>
@@ -659,12 +655,10 @@
         </w:rPr>
         <w:t>idad</w:t>
       </w:r>
-      <w:bookmarkStart w:id="0" w:name="_GoBack"/>
-      <w:bookmarkEnd w:id="0"/>
     </w:p>
     <w:tbl>
       <w:tblPr>
-        <w:tblStyle w:val="Cuadrculamedia3-nfasis2"/>
+        <w:tblStyle w:val="Cuadrculamediana3-nfasis2"/>
         <w:tblW w:w="0" w:type="auto"/>
         <w:tblLook w:val="04A0" w:firstRow="1" w:lastRow="0" w:firstColumn="1" w:lastColumn="0" w:noHBand="0" w:noVBand="1"/>
       </w:tblPr>
@@ -990,6 +984,1412 @@
         </w:rPr>
       </w:pPr>
     </w:p>
+    <w:p>
+      <w:pPr>
+        <w:jc w:val="center"/>
+        <w:rPr>
+          <w:lang w:val="es-PE"/>
+        </w:rPr>
+      </w:pPr>
+      <w:r>
+        <w:rPr>
+          <w:lang w:val="es-PE"/>
+        </w:rPr>
+        <w:lastRenderedPageBreak/>
+        <w:t>Interoperabilidad</w:t>
+      </w:r>
+      <w:r>
+        <w:rPr>
+          <w:lang w:val="es-PE"/>
+        </w:rPr>
+        <w:t xml:space="preserve"> : Pagos y cobranzas</w:t>
+      </w:r>
+    </w:p>
+    <w:p>
+      <w:pPr>
+        <w:jc w:val="center"/>
+        <w:rPr>
+          <w:lang w:val="es-PE"/>
+        </w:rPr>
+      </w:pPr>
+    </w:p>
+    <w:p>
+      <w:pPr>
+        <w:jc w:val="center"/>
+        <w:rPr>
+          <w:lang w:val="es-PE"/>
+        </w:rPr>
+      </w:pPr>
+      <w:r>
+        <w:rPr>
+          <w:lang w:val="es-PE"/>
+        </w:rPr>
+        <w:t>Integridad</w:t>
+      </w:r>
+      <w:r>
+        <w:rPr>
+          <w:lang w:val="es-PE"/>
+        </w:rPr>
+        <w:t xml:space="preserve"> :Pagos y Cobranzas</w:t>
+      </w:r>
+    </w:p>
+    <w:p>
+      <w:pPr>
+        <w:jc w:val="center"/>
+        <w:rPr>
+          <w:lang w:val="es-PE"/>
+        </w:rPr>
+      </w:pPr>
+    </w:p>
+    <w:tbl>
+      <w:tblPr>
+        <w:tblStyle w:val="Cuadrculamediana3-nfasis2"/>
+        <w:tblpPr w:leftFromText="180" w:rightFromText="180" w:vertAnchor="page" w:horzAnchor="margin" w:tblpY="2341"/>
+        <w:tblW w:w="0" w:type="auto"/>
+        <w:tblLook w:val="04A0" w:firstRow="1" w:lastRow="0" w:firstColumn="1" w:lastColumn="0" w:noHBand="0" w:noVBand="1"/>
+      </w:tblPr>
+      <w:tblGrid>
+        <w:gridCol w:w="2898"/>
+        <w:gridCol w:w="6678"/>
+      </w:tblGrid>
+      <w:tr>
+        <w:trPr>
+          <w:cnfStyle w:val="100000000000" w:firstRow="1" w:lastRow="0" w:firstColumn="0" w:lastColumn="0" w:oddVBand="0" w:evenVBand="0" w:oddHBand="0" w:evenHBand="0" w:firstRowFirstColumn="0" w:firstRowLastColumn="0" w:lastRowFirstColumn="0" w:lastRowLastColumn="0"/>
+          <w:trHeight w:val="260"/>
+        </w:trPr>
+        <w:tc>
+          <w:tcPr>
+            <w:cnfStyle w:val="001000000000" w:firstRow="0" w:lastRow="0" w:firstColumn="1" w:lastColumn="0" w:oddVBand="0" w:evenVBand="0" w:oddHBand="0" w:evenHBand="0" w:firstRowFirstColumn="0" w:firstRowLastColumn="0" w:lastRowFirstColumn="0" w:lastRowLastColumn="0"/>
+            <w:tcW w:w="2898" w:type="dxa"/>
+          </w:tcPr>
+          <w:p>
+            <w:proofErr w:type="spellStart"/>
+            <w:r>
+              <w:t>Elemento</w:t>
+            </w:r>
+            <w:proofErr w:type="spellEnd"/>
+          </w:p>
+        </w:tc>
+        <w:tc>
+          <w:tcPr>
+            <w:tcW w:w="6678" w:type="dxa"/>
+          </w:tcPr>
+          <w:p>
+            <w:pPr>
+              <w:cnfStyle w:val="100000000000" w:firstRow="1" w:lastRow="0" w:firstColumn="0" w:lastColumn="0" w:oddVBand="0" w:evenVBand="0" w:oddHBand="0" w:evenHBand="0" w:firstRowFirstColumn="0" w:firstRowLastColumn="0" w:lastRowFirstColumn="0" w:lastRowLastColumn="0"/>
+              <w:rPr>
+                <w:lang w:val="es-PE"/>
+              </w:rPr>
+            </w:pPr>
+            <w:proofErr w:type="spellStart"/>
+            <w:r>
+              <w:t>Descripci</w:t>
+            </w:r>
+            <w:proofErr w:type="spellEnd"/>
+            <w:r>
+              <w:rPr>
+                <w:lang w:val="es-PE"/>
+              </w:rPr>
+              <w:t>ón</w:t>
+            </w:r>
+          </w:p>
+        </w:tc>
+      </w:tr>
+      <w:tr>
+        <w:trPr>
+          <w:cnfStyle w:val="000000100000" w:firstRow="0" w:lastRow="0" w:firstColumn="0" w:lastColumn="0" w:oddVBand="0" w:evenVBand="0" w:oddHBand="1" w:evenHBand="0" w:firstRowFirstColumn="0" w:firstRowLastColumn="0" w:lastRowFirstColumn="0" w:lastRowLastColumn="0"/>
+          <w:trHeight w:val="645"/>
+        </w:trPr>
+        <w:tc>
+          <w:tcPr>
+            <w:cnfStyle w:val="001000000000" w:firstRow="0" w:lastRow="0" w:firstColumn="1" w:lastColumn="0" w:oddVBand="0" w:evenVBand="0" w:oddHBand="0" w:evenHBand="0" w:firstRowFirstColumn="0" w:firstRowLastColumn="0" w:lastRowFirstColumn="0" w:lastRowLastColumn="0"/>
+            <w:tcW w:w="2898" w:type="dxa"/>
+          </w:tcPr>
+          <w:p>
+            <w:proofErr w:type="spellStart"/>
+            <w:r>
+              <w:t>Estímulo</w:t>
+            </w:r>
+            <w:proofErr w:type="spellEnd"/>
+          </w:p>
+        </w:tc>
+        <w:tc>
+          <w:tcPr>
+            <w:tcW w:w="6678" w:type="dxa"/>
+          </w:tcPr>
+          <w:p>
+            <w:pPr>
+              <w:ind w:left="720" w:hanging="720"/>
+              <w:cnfStyle w:val="000000100000" w:firstRow="0" w:lastRow="0" w:firstColumn="0" w:lastColumn="0" w:oddVBand="0" w:evenVBand="0" w:oddHBand="1" w:evenHBand="0" w:firstRowFirstColumn="0" w:firstRowLastColumn="0" w:lastRowFirstColumn="0" w:lastRowLastColumn="0"/>
+              <w:rPr>
+                <w:lang w:val="es-PE"/>
+              </w:rPr>
+            </w:pPr>
+            <w:r>
+              <w:rPr>
+                <w:lang w:val="es-PE"/>
+              </w:rPr>
+              <w:t>Usuario cosume un servicio .</w:t>
+            </w:r>
+          </w:p>
+        </w:tc>
+      </w:tr>
+      <w:tr>
+        <w:tc>
+          <w:tcPr>
+            <w:cnfStyle w:val="001000000000" w:firstRow="0" w:lastRow="0" w:firstColumn="1" w:lastColumn="0" w:oddVBand="0" w:evenVBand="0" w:oddHBand="0" w:evenHBand="0" w:firstRowFirstColumn="0" w:firstRowLastColumn="0" w:lastRowFirstColumn="0" w:lastRowLastColumn="0"/>
+            <w:tcW w:w="2898" w:type="dxa"/>
+          </w:tcPr>
+          <w:p>
+            <w:proofErr w:type="spellStart"/>
+            <w:r>
+              <w:t>Fuente</w:t>
+            </w:r>
+            <w:proofErr w:type="spellEnd"/>
+            <w:r>
+              <w:t xml:space="preserve"> del </w:t>
+            </w:r>
+            <w:proofErr w:type="spellStart"/>
+            <w:r>
+              <w:t>estímulo</w:t>
+            </w:r>
+            <w:proofErr w:type="spellEnd"/>
+          </w:p>
+        </w:tc>
+        <w:tc>
+          <w:tcPr>
+            <w:tcW w:w="6678" w:type="dxa"/>
+          </w:tcPr>
+          <w:p>
+            <w:pPr>
+              <w:cnfStyle w:val="000000000000" w:firstRow="0" w:lastRow="0" w:firstColumn="0" w:lastColumn="0" w:oddVBand="0" w:evenVBand="0" w:oddHBand="0" w:evenHBand="0" w:firstRowFirstColumn="0" w:firstRowLastColumn="0" w:lastRowFirstColumn="0" w:lastRowLastColumn="0"/>
+              <w:rPr>
+                <w:lang w:val="es-PE"/>
+              </w:rPr>
+            </w:pPr>
+            <w:r>
+              <w:rPr>
+                <w:lang w:val="es-PE"/>
+              </w:rPr>
+              <w:t>El usuario sunat realiza una petición del reporte de ventas generado.</w:t>
+            </w:r>
+          </w:p>
+        </w:tc>
+      </w:tr>
+      <w:tr>
+        <w:trPr>
+          <w:cnfStyle w:val="000000100000" w:firstRow="0" w:lastRow="0" w:firstColumn="0" w:lastColumn="0" w:oddVBand="0" w:evenVBand="0" w:oddHBand="1" w:evenHBand="0" w:firstRowFirstColumn="0" w:firstRowLastColumn="0" w:lastRowFirstColumn="0" w:lastRowLastColumn="0"/>
+        </w:trPr>
+        <w:tc>
+          <w:tcPr>
+            <w:cnfStyle w:val="001000000000" w:firstRow="0" w:lastRow="0" w:firstColumn="1" w:lastColumn="0" w:oddVBand="0" w:evenVBand="0" w:oddHBand="0" w:evenHBand="0" w:firstRowFirstColumn="0" w:firstRowLastColumn="0" w:lastRowFirstColumn="0" w:lastRowLastColumn="0"/>
+            <w:tcW w:w="2898" w:type="dxa"/>
+          </w:tcPr>
+          <w:p>
+            <w:proofErr w:type="spellStart"/>
+            <w:r>
+              <w:t>Entorno</w:t>
+            </w:r>
+            <w:proofErr w:type="spellEnd"/>
+          </w:p>
+        </w:tc>
+        <w:tc>
+          <w:tcPr>
+            <w:tcW w:w="6678" w:type="dxa"/>
+          </w:tcPr>
+          <w:p>
+            <w:pPr>
+              <w:cnfStyle w:val="000000100000" w:firstRow="0" w:lastRow="0" w:firstColumn="0" w:lastColumn="0" w:oddVBand="0" w:evenVBand="0" w:oddHBand="1" w:evenHBand="0" w:firstRowFirstColumn="0" w:firstRowLastColumn="0" w:lastRowFirstColumn="0" w:lastRowLastColumn="0"/>
+              <w:rPr>
+                <w:lang w:val="es-PE"/>
+              </w:rPr>
+            </w:pPr>
+            <w:r>
+              <w:rPr>
+                <w:lang w:val="es-PE"/>
+              </w:rPr>
+              <w:t xml:space="preserve">Consumo de servicios </w:t>
+            </w:r>
+          </w:p>
+        </w:tc>
+      </w:tr>
+      <w:tr>
+        <w:tc>
+          <w:tcPr>
+            <w:cnfStyle w:val="001000000000" w:firstRow="0" w:lastRow="0" w:firstColumn="1" w:lastColumn="0" w:oddVBand="0" w:evenVBand="0" w:oddHBand="0" w:evenHBand="0" w:firstRowFirstColumn="0" w:firstRowLastColumn="0" w:lastRowFirstColumn="0" w:lastRowLastColumn="0"/>
+            <w:tcW w:w="2898" w:type="dxa"/>
+          </w:tcPr>
+          <w:p>
+            <w:proofErr w:type="spellStart"/>
+            <w:r>
+              <w:t>Artefacto</w:t>
+            </w:r>
+            <w:proofErr w:type="spellEnd"/>
+          </w:p>
+        </w:tc>
+        <w:tc>
+          <w:tcPr>
+            <w:tcW w:w="6678" w:type="dxa"/>
+          </w:tcPr>
+          <w:p>
+            <w:pPr>
+              <w:cnfStyle w:val="000000000000" w:firstRow="0" w:lastRow="0" w:firstColumn="0" w:lastColumn="0" w:oddVBand="0" w:evenVBand="0" w:oddHBand="0" w:evenHBand="0" w:firstRowFirstColumn="0" w:firstRowLastColumn="0" w:lastRowFirstColumn="0" w:lastRowLastColumn="0"/>
+            </w:pPr>
+            <w:proofErr w:type="spellStart"/>
+            <w:r>
+              <w:t>Módulo</w:t>
+            </w:r>
+            <w:proofErr w:type="spellEnd"/>
+            <w:r>
+              <w:t xml:space="preserve"> </w:t>
+            </w:r>
+            <w:proofErr w:type="spellStart"/>
+            <w:r>
+              <w:t>pagos</w:t>
+            </w:r>
+            <w:proofErr w:type="spellEnd"/>
+            <w:r>
+              <w:t xml:space="preserve"> y </w:t>
+            </w:r>
+            <w:proofErr w:type="spellStart"/>
+            <w:r>
+              <w:t>cobranzas</w:t>
+            </w:r>
+            <w:proofErr w:type="spellEnd"/>
+          </w:p>
+        </w:tc>
+      </w:tr>
+      <w:tr>
+        <w:trPr>
+          <w:cnfStyle w:val="000000100000" w:firstRow="0" w:lastRow="0" w:firstColumn="0" w:lastColumn="0" w:oddVBand="0" w:evenVBand="0" w:oddHBand="1" w:evenHBand="0" w:firstRowFirstColumn="0" w:firstRowLastColumn="0" w:lastRowFirstColumn="0" w:lastRowLastColumn="0"/>
+        </w:trPr>
+        <w:tc>
+          <w:tcPr>
+            <w:cnfStyle w:val="001000000000" w:firstRow="0" w:lastRow="0" w:firstColumn="1" w:lastColumn="0" w:oddVBand="0" w:evenVBand="0" w:oddHBand="0" w:evenHBand="0" w:firstRowFirstColumn="0" w:firstRowLastColumn="0" w:lastRowFirstColumn="0" w:lastRowLastColumn="0"/>
+            <w:tcW w:w="2898" w:type="dxa"/>
+          </w:tcPr>
+          <w:p>
+            <w:proofErr w:type="spellStart"/>
+            <w:r>
+              <w:t>Respuesta</w:t>
+            </w:r>
+            <w:proofErr w:type="spellEnd"/>
+          </w:p>
+        </w:tc>
+        <w:tc>
+          <w:tcPr>
+            <w:tcW w:w="6678" w:type="dxa"/>
+          </w:tcPr>
+          <w:p>
+            <w:pPr>
+              <w:cnfStyle w:val="000000100000" w:firstRow="0" w:lastRow="0" w:firstColumn="0" w:lastColumn="0" w:oddVBand="0" w:evenVBand="0" w:oddHBand="1" w:evenHBand="0" w:firstRowFirstColumn="0" w:firstRowLastColumn="0" w:lastRowFirstColumn="0" w:lastRowLastColumn="0"/>
+              <w:rPr>
+                <w:lang w:val="es-PE"/>
+              </w:rPr>
+            </w:pPr>
+            <w:r>
+              <w:rPr>
+                <w:lang w:val="es-PE"/>
+              </w:rPr>
+              <w:t>La aplicación ha sido instalada correctamente en el dispositivo del usuario</w:t>
+            </w:r>
+          </w:p>
+        </w:tc>
+      </w:tr>
+      <w:tr>
+        <w:tc>
+          <w:tcPr>
+            <w:cnfStyle w:val="001000000000" w:firstRow="0" w:lastRow="0" w:firstColumn="1" w:lastColumn="0" w:oddVBand="0" w:evenVBand="0" w:oddHBand="0" w:evenHBand="0" w:firstRowFirstColumn="0" w:firstRowLastColumn="0" w:lastRowFirstColumn="0" w:lastRowLastColumn="0"/>
+            <w:tcW w:w="2898" w:type="dxa"/>
+          </w:tcPr>
+          <w:p>
+            <w:proofErr w:type="spellStart"/>
+            <w:r>
+              <w:t>Métrica</w:t>
+            </w:r>
+            <w:proofErr w:type="spellEnd"/>
+          </w:p>
+        </w:tc>
+        <w:tc>
+          <w:tcPr>
+            <w:tcW w:w="6678" w:type="dxa"/>
+          </w:tcPr>
+          <w:p>
+            <w:pPr>
+              <w:cnfStyle w:val="000000000000" w:firstRow="0" w:lastRow="0" w:firstColumn="0" w:lastColumn="0" w:oddVBand="0" w:evenVBand="0" w:oddHBand="0" w:evenHBand="0" w:firstRowFirstColumn="0" w:firstRowLastColumn="0" w:lastRowFirstColumn="0" w:lastRowLastColumn="0"/>
+              <w:rPr>
+                <w:lang w:val="es-PE"/>
+              </w:rPr>
+            </w:pPr>
+            <w:r>
+              <w:rPr>
+                <w:lang w:val="es-PE"/>
+              </w:rPr>
+              <w:t>La aplicación se ejecuta en la plataforma sin inconvenientes.</w:t>
+            </w:r>
+          </w:p>
+        </w:tc>
+      </w:tr>
+    </w:tbl>
+    <w:p>
+      <w:pPr>
+        <w:rPr>
+          <w:lang w:val="es-PE"/>
+        </w:rPr>
+      </w:pPr>
+    </w:p>
+    <w:tbl>
+      <w:tblPr>
+        <w:tblStyle w:val="Cuadrculamediana3-nfasis2"/>
+        <w:tblpPr w:leftFromText="180" w:rightFromText="180" w:vertAnchor="page" w:horzAnchor="margin" w:tblpY="6646"/>
+        <w:tblW w:w="0" w:type="auto"/>
+        <w:tblLook w:val="04A0" w:firstRow="1" w:lastRow="0" w:firstColumn="1" w:lastColumn="0" w:noHBand="0" w:noVBand="1"/>
+      </w:tblPr>
+      <w:tblGrid>
+        <w:gridCol w:w="2898"/>
+        <w:gridCol w:w="6678"/>
+      </w:tblGrid>
+      <w:tr>
+        <w:trPr>
+          <w:cnfStyle w:val="100000000000" w:firstRow="1" w:lastRow="0" w:firstColumn="0" w:lastColumn="0" w:oddVBand="0" w:evenVBand="0" w:oddHBand="0" w:evenHBand="0" w:firstRowFirstColumn="0" w:firstRowLastColumn="0" w:lastRowFirstColumn="0" w:lastRowLastColumn="0"/>
+          <w:trHeight w:val="260"/>
+        </w:trPr>
+        <w:tc>
+          <w:tcPr>
+            <w:cnfStyle w:val="001000000000" w:firstRow="0" w:lastRow="0" w:firstColumn="1" w:lastColumn="0" w:oddVBand="0" w:evenVBand="0" w:oddHBand="0" w:evenHBand="0" w:firstRowFirstColumn="0" w:firstRowLastColumn="0" w:lastRowFirstColumn="0" w:lastRowLastColumn="0"/>
+            <w:tcW w:w="2898" w:type="dxa"/>
+          </w:tcPr>
+          <w:p>
+            <w:proofErr w:type="spellStart"/>
+            <w:r>
+              <w:t>Elemento</w:t>
+            </w:r>
+            <w:proofErr w:type="spellEnd"/>
+          </w:p>
+        </w:tc>
+        <w:tc>
+          <w:tcPr>
+            <w:tcW w:w="6678" w:type="dxa"/>
+          </w:tcPr>
+          <w:p>
+            <w:pPr>
+              <w:cnfStyle w:val="100000000000" w:firstRow="1" w:lastRow="0" w:firstColumn="0" w:lastColumn="0" w:oddVBand="0" w:evenVBand="0" w:oddHBand="0" w:evenHBand="0" w:firstRowFirstColumn="0" w:firstRowLastColumn="0" w:lastRowFirstColumn="0" w:lastRowLastColumn="0"/>
+              <w:rPr>
+                <w:lang w:val="es-PE"/>
+              </w:rPr>
+            </w:pPr>
+            <w:r>
+              <w:rPr>
+                <w:lang w:val="es-PE"/>
+              </w:rPr>
+              <w:t>Descripción</w:t>
+            </w:r>
+          </w:p>
+        </w:tc>
+      </w:tr>
+      <w:tr>
+        <w:trPr>
+          <w:cnfStyle w:val="000000100000" w:firstRow="0" w:lastRow="0" w:firstColumn="0" w:lastColumn="0" w:oddVBand="0" w:evenVBand="0" w:oddHBand="1" w:evenHBand="0" w:firstRowFirstColumn="0" w:firstRowLastColumn="0" w:lastRowFirstColumn="0" w:lastRowLastColumn="0"/>
+        </w:trPr>
+        <w:tc>
+          <w:tcPr>
+            <w:cnfStyle w:val="001000000000" w:firstRow="0" w:lastRow="0" w:firstColumn="1" w:lastColumn="0" w:oddVBand="0" w:evenVBand="0" w:oddHBand="0" w:evenHBand="0" w:firstRowFirstColumn="0" w:firstRowLastColumn="0" w:lastRowFirstColumn="0" w:lastRowLastColumn="0"/>
+            <w:tcW w:w="2898" w:type="dxa"/>
+          </w:tcPr>
+          <w:p>
+            <w:proofErr w:type="spellStart"/>
+            <w:r>
+              <w:t>Estímulo</w:t>
+            </w:r>
+            <w:proofErr w:type="spellEnd"/>
+          </w:p>
+        </w:tc>
+        <w:tc>
+          <w:tcPr>
+            <w:tcW w:w="6678" w:type="dxa"/>
+          </w:tcPr>
+          <w:p>
+            <w:pPr>
+              <w:ind w:left="720" w:hanging="720"/>
+              <w:cnfStyle w:val="000000100000" w:firstRow="0" w:lastRow="0" w:firstColumn="0" w:lastColumn="0" w:oddVBand="0" w:evenVBand="0" w:oddHBand="1" w:evenHBand="0" w:firstRowFirstColumn="0" w:firstRowLastColumn="0" w:lastRowFirstColumn="0" w:lastRowLastColumn="0"/>
+              <w:rPr>
+                <w:lang w:val="es-PE"/>
+              </w:rPr>
+            </w:pPr>
+            <w:r>
+              <w:rPr>
+                <w:lang w:val="es-PE"/>
+              </w:rPr>
+              <w:t xml:space="preserve">Usuario </w:t>
+            </w:r>
+            <w:r>
+              <w:rPr>
+                <w:lang w:val="es-PE"/>
+              </w:rPr>
+              <w:t xml:space="preserve">empresa consultando un reporte de ventas </w:t>
+            </w:r>
+          </w:p>
+        </w:tc>
+      </w:tr>
+      <w:tr>
+        <w:tc>
+          <w:tcPr>
+            <w:cnfStyle w:val="001000000000" w:firstRow="0" w:lastRow="0" w:firstColumn="1" w:lastColumn="0" w:oddVBand="0" w:evenVBand="0" w:oddHBand="0" w:evenHBand="0" w:firstRowFirstColumn="0" w:firstRowLastColumn="0" w:lastRowFirstColumn="0" w:lastRowLastColumn="0"/>
+            <w:tcW w:w="2898" w:type="dxa"/>
+          </w:tcPr>
+          <w:p>
+            <w:proofErr w:type="spellStart"/>
+            <w:r>
+              <w:t>Fuente</w:t>
+            </w:r>
+            <w:proofErr w:type="spellEnd"/>
+            <w:r>
+              <w:t xml:space="preserve"> del </w:t>
+            </w:r>
+            <w:proofErr w:type="spellStart"/>
+            <w:r>
+              <w:t>estímulo</w:t>
+            </w:r>
+            <w:proofErr w:type="spellEnd"/>
+          </w:p>
+        </w:tc>
+        <w:tc>
+          <w:tcPr>
+            <w:tcW w:w="6678" w:type="dxa"/>
+          </w:tcPr>
+          <w:p>
+            <w:pPr>
+              <w:cnfStyle w:val="000000000000" w:firstRow="0" w:lastRow="0" w:firstColumn="0" w:lastColumn="0" w:oddVBand="0" w:evenVBand="0" w:oddHBand="0" w:evenHBand="0" w:firstRowFirstColumn="0" w:firstRowLastColumn="0" w:lastRowFirstColumn="0" w:lastRowLastColumn="0"/>
+              <w:rPr>
+                <w:lang w:val="es-PE"/>
+              </w:rPr>
+            </w:pPr>
+            <w:r>
+              <w:rPr>
+                <w:lang w:val="es-PE"/>
+              </w:rPr>
+              <w:t>El  administrador de transacciones obtiene el reporte de ventas de una empresa</w:t>
+            </w:r>
+          </w:p>
+        </w:tc>
+      </w:tr>
+      <w:tr>
+        <w:trPr>
+          <w:cnfStyle w:val="000000100000" w:firstRow="0" w:lastRow="0" w:firstColumn="0" w:lastColumn="0" w:oddVBand="0" w:evenVBand="0" w:oddHBand="1" w:evenHBand="0" w:firstRowFirstColumn="0" w:firstRowLastColumn="0" w:lastRowFirstColumn="0" w:lastRowLastColumn="0"/>
+        </w:trPr>
+        <w:tc>
+          <w:tcPr>
+            <w:cnfStyle w:val="001000000000" w:firstRow="0" w:lastRow="0" w:firstColumn="1" w:lastColumn="0" w:oddVBand="0" w:evenVBand="0" w:oddHBand="0" w:evenHBand="0" w:firstRowFirstColumn="0" w:firstRowLastColumn="0" w:lastRowFirstColumn="0" w:lastRowLastColumn="0"/>
+            <w:tcW w:w="2898" w:type="dxa"/>
+          </w:tcPr>
+          <w:p>
+            <w:pPr>
+              <w:rPr>
+                <w:lang w:val="es-PE"/>
+              </w:rPr>
+            </w:pPr>
+            <w:r>
+              <w:rPr>
+                <w:lang w:val="es-PE"/>
+              </w:rPr>
+              <w:t>Entorno</w:t>
+            </w:r>
+          </w:p>
+        </w:tc>
+        <w:tc>
+          <w:tcPr>
+            <w:tcW w:w="6678" w:type="dxa"/>
+          </w:tcPr>
+          <w:p>
+            <w:pPr>
+              <w:cnfStyle w:val="000000100000" w:firstRow="0" w:lastRow="0" w:firstColumn="0" w:lastColumn="0" w:oddVBand="0" w:evenVBand="0" w:oddHBand="1" w:evenHBand="0" w:firstRowFirstColumn="0" w:firstRowLastColumn="0" w:lastRowFirstColumn="0" w:lastRowLastColumn="0"/>
+              <w:rPr>
+                <w:lang w:val="es-PE"/>
+              </w:rPr>
+            </w:pPr>
+            <w:r>
+              <w:rPr>
+                <w:lang w:val="es-PE"/>
+              </w:rPr>
+              <w:t xml:space="preserve">Muchos usuarios empresa consumen el servicio </w:t>
+            </w:r>
+          </w:p>
+        </w:tc>
+      </w:tr>
+      <w:tr>
+        <w:tc>
+          <w:tcPr>
+            <w:cnfStyle w:val="001000000000" w:firstRow="0" w:lastRow="0" w:firstColumn="1" w:lastColumn="0" w:oddVBand="0" w:evenVBand="0" w:oddHBand="0" w:evenHBand="0" w:firstRowFirstColumn="0" w:firstRowLastColumn="0" w:lastRowFirstColumn="0" w:lastRowLastColumn="0"/>
+            <w:tcW w:w="2898" w:type="dxa"/>
+          </w:tcPr>
+          <w:p>
+            <w:pPr>
+              <w:rPr>
+                <w:lang w:val="es-PE"/>
+              </w:rPr>
+            </w:pPr>
+            <w:r>
+              <w:rPr>
+                <w:lang w:val="es-PE"/>
+              </w:rPr>
+              <w:t>Artefacto</w:t>
+            </w:r>
+          </w:p>
+        </w:tc>
+        <w:tc>
+          <w:tcPr>
+            <w:tcW w:w="6678" w:type="dxa"/>
+          </w:tcPr>
+          <w:p>
+            <w:pPr>
+              <w:cnfStyle w:val="000000000000" w:firstRow="0" w:lastRow="0" w:firstColumn="0" w:lastColumn="0" w:oddVBand="0" w:evenVBand="0" w:oddHBand="0" w:evenHBand="0" w:firstRowFirstColumn="0" w:firstRowLastColumn="0" w:lastRowFirstColumn="0" w:lastRowLastColumn="0"/>
+              <w:rPr>
+                <w:lang w:val="es-PE"/>
+              </w:rPr>
+            </w:pPr>
+            <w:r>
+              <w:rPr>
+                <w:lang w:val="es-PE"/>
+              </w:rPr>
+              <w:t xml:space="preserve">Módulo de </w:t>
+            </w:r>
+            <w:r>
+              <w:rPr>
+                <w:lang w:val="es-PE"/>
+              </w:rPr>
+              <w:t>pagos y cobranzas</w:t>
+            </w:r>
+          </w:p>
+        </w:tc>
+      </w:tr>
+      <w:tr>
+        <w:trPr>
+          <w:cnfStyle w:val="000000100000" w:firstRow="0" w:lastRow="0" w:firstColumn="0" w:lastColumn="0" w:oddVBand="0" w:evenVBand="0" w:oddHBand="1" w:evenHBand="0" w:firstRowFirstColumn="0" w:firstRowLastColumn="0" w:lastRowFirstColumn="0" w:lastRowLastColumn="0"/>
+        </w:trPr>
+        <w:tc>
+          <w:tcPr>
+            <w:cnfStyle w:val="001000000000" w:firstRow="0" w:lastRow="0" w:firstColumn="1" w:lastColumn="0" w:oddVBand="0" w:evenVBand="0" w:oddHBand="0" w:evenHBand="0" w:firstRowFirstColumn="0" w:firstRowLastColumn="0" w:lastRowFirstColumn="0" w:lastRowLastColumn="0"/>
+            <w:tcW w:w="2898" w:type="dxa"/>
+          </w:tcPr>
+          <w:p>
+            <w:pPr>
+              <w:rPr>
+                <w:lang w:val="es-PE"/>
+              </w:rPr>
+            </w:pPr>
+            <w:r>
+              <w:rPr>
+                <w:lang w:val="es-PE"/>
+              </w:rPr>
+              <w:t>Respuesta</w:t>
+            </w:r>
+          </w:p>
+        </w:tc>
+        <w:tc>
+          <w:tcPr>
+            <w:tcW w:w="6678" w:type="dxa"/>
+          </w:tcPr>
+          <w:p>
+            <w:pPr>
+              <w:cnfStyle w:val="000000100000" w:firstRow="0" w:lastRow="0" w:firstColumn="0" w:lastColumn="0" w:oddVBand="0" w:evenVBand="0" w:oddHBand="1" w:evenHBand="0" w:firstRowFirstColumn="0" w:firstRowLastColumn="0" w:lastRowFirstColumn="0" w:lastRowLastColumn="0"/>
+              <w:rPr>
+                <w:lang w:val="es-PE"/>
+              </w:rPr>
+            </w:pPr>
+            <w:r>
+              <w:rPr>
+                <w:lang w:val="es-PE"/>
+              </w:rPr>
+              <w:t xml:space="preserve">Todas las peticiones </w:t>
+            </w:r>
+            <w:r>
+              <w:rPr>
+                <w:lang w:val="es-PE"/>
+              </w:rPr>
+              <w:t>realizadas por el cliente han sido respondidas manteniendo la integridad de los datos procesados</w:t>
+            </w:r>
+          </w:p>
+        </w:tc>
+      </w:tr>
+      <w:tr>
+        <w:tc>
+          <w:tcPr>
+            <w:cnfStyle w:val="001000000000" w:firstRow="0" w:lastRow="0" w:firstColumn="1" w:lastColumn="0" w:oddVBand="0" w:evenVBand="0" w:oddHBand="0" w:evenHBand="0" w:firstRowFirstColumn="0" w:firstRowLastColumn="0" w:lastRowFirstColumn="0" w:lastRowLastColumn="0"/>
+            <w:tcW w:w="2898" w:type="dxa"/>
+          </w:tcPr>
+          <w:p>
+            <w:pPr>
+              <w:rPr>
+                <w:lang w:val="es-PE"/>
+              </w:rPr>
+            </w:pPr>
+            <w:r>
+              <w:rPr>
+                <w:lang w:val="es-PE"/>
+              </w:rPr>
+              <w:t>Métrica</w:t>
+            </w:r>
+          </w:p>
+        </w:tc>
+        <w:tc>
+          <w:tcPr>
+            <w:tcW w:w="6678" w:type="dxa"/>
+          </w:tcPr>
+          <w:p>
+            <w:pPr>
+              <w:cnfStyle w:val="000000000000" w:firstRow="0" w:lastRow="0" w:firstColumn="0" w:lastColumn="0" w:oddVBand="0" w:evenVBand="0" w:oddHBand="0" w:evenHBand="0" w:firstRowFirstColumn="0" w:firstRowLastColumn="0" w:lastRowFirstColumn="0" w:lastRowLastColumn="0"/>
+              <w:rPr>
+                <w:lang w:val="es-PE"/>
+              </w:rPr>
+            </w:pPr>
+            <w:r>
+              <w:rPr>
+                <w:lang w:val="es-PE"/>
+              </w:rPr>
+              <w:t>Los datos recibidos por la empresa tienen una integridad del 100%  y 0%  de corrupción.</w:t>
+            </w:r>
+          </w:p>
+        </w:tc>
+      </w:tr>
+    </w:tbl>
+    <w:p>
+      <w:pPr>
+        <w:rPr>
+          <w:lang w:val="es-PE"/>
+        </w:rPr>
+      </w:pPr>
+      <w:r>
+        <w:rPr>
+          <w:lang w:val="es-PE"/>
+        </w:rPr>
+        <w:tab/>
+      </w:r>
+      <w:r>
+        <w:rPr>
+          <w:lang w:val="es-PE"/>
+        </w:rPr>
+        <w:tab/>
+      </w:r>
+      <w:r>
+        <w:rPr>
+          <w:lang w:val="es-PE"/>
+        </w:rPr>
+        <w:tab/>
+      </w:r>
+      <w:r>
+        <w:rPr>
+          <w:lang w:val="es-PE"/>
+        </w:rPr>
+        <w:tab/>
+      </w:r>
+      <w:r>
+        <w:rPr>
+          <w:lang w:val="es-PE"/>
+        </w:rPr>
+        <w:tab/>
+        <w:t>Iniciar Sesion:  Seguridad</w:t>
+      </w:r>
+    </w:p>
+    <w:tbl>
+      <w:tblPr>
+        <w:tblStyle w:val="Cuadrculamediana3-nfasis2"/>
+        <w:tblW w:w="0" w:type="auto"/>
+        <w:tblLook w:val="04A0" w:firstRow="1" w:lastRow="0" w:firstColumn="1" w:lastColumn="0" w:noHBand="0" w:noVBand="1"/>
+      </w:tblPr>
+      <w:tblGrid>
+        <w:gridCol w:w="2898"/>
+        <w:gridCol w:w="6678"/>
+      </w:tblGrid>
+      <w:tr>
+        <w:trPr>
+          <w:cnfStyle w:val="100000000000" w:firstRow="1" w:lastRow="0" w:firstColumn="0" w:lastColumn="0" w:oddVBand="0" w:evenVBand="0" w:oddHBand="0" w:evenHBand="0" w:firstRowFirstColumn="0" w:firstRowLastColumn="0" w:lastRowFirstColumn="0" w:lastRowLastColumn="0"/>
+        </w:trPr>
+        <w:tc>
+          <w:tcPr>
+            <w:cnfStyle w:val="001000000000" w:firstRow="0" w:lastRow="0" w:firstColumn="1" w:lastColumn="0" w:oddVBand="0" w:evenVBand="0" w:oddHBand="0" w:evenHBand="0" w:firstRowFirstColumn="0" w:firstRowLastColumn="0" w:lastRowFirstColumn="0" w:lastRowLastColumn="0"/>
+            <w:tcW w:w="2898" w:type="dxa"/>
+          </w:tcPr>
+          <w:p>
+            <w:pPr>
+              <w:rPr>
+                <w:lang w:val="es-PE"/>
+              </w:rPr>
+            </w:pPr>
+            <w:r>
+              <w:rPr>
+                <w:lang w:val="es-PE"/>
+              </w:rPr>
+              <w:t>Elemento</w:t>
+            </w:r>
+          </w:p>
+        </w:tc>
+        <w:tc>
+          <w:tcPr>
+            <w:tcW w:w="6678" w:type="dxa"/>
+          </w:tcPr>
+          <w:p>
+            <w:pPr>
+              <w:jc w:val="center"/>
+              <w:cnfStyle w:val="100000000000" w:firstRow="1" w:lastRow="0" w:firstColumn="0" w:lastColumn="0" w:oddVBand="0" w:evenVBand="0" w:oddHBand="0" w:evenHBand="0" w:firstRowFirstColumn="0" w:firstRowLastColumn="0" w:lastRowFirstColumn="0" w:lastRowLastColumn="0"/>
+              <w:rPr>
+                <w:lang w:val="es-PE"/>
+              </w:rPr>
+            </w:pPr>
+            <w:r>
+              <w:rPr>
+                <w:lang w:val="es-PE"/>
+              </w:rPr>
+              <w:t>Descripción</w:t>
+            </w:r>
+          </w:p>
+        </w:tc>
+      </w:tr>
+      <w:tr>
+        <w:trPr>
+          <w:cnfStyle w:val="000000100000" w:firstRow="0" w:lastRow="0" w:firstColumn="0" w:lastColumn="0" w:oddVBand="0" w:evenVBand="0" w:oddHBand="1" w:evenHBand="0" w:firstRowFirstColumn="0" w:firstRowLastColumn="0" w:lastRowFirstColumn="0" w:lastRowLastColumn="0"/>
+        </w:trPr>
+        <w:tc>
+          <w:tcPr>
+            <w:cnfStyle w:val="001000000000" w:firstRow="0" w:lastRow="0" w:firstColumn="1" w:lastColumn="0" w:oddVBand="0" w:evenVBand="0" w:oddHBand="0" w:evenHBand="0" w:firstRowFirstColumn="0" w:firstRowLastColumn="0" w:lastRowFirstColumn="0" w:lastRowLastColumn="0"/>
+            <w:tcW w:w="2898" w:type="dxa"/>
+          </w:tcPr>
+          <w:p>
+            <w:pPr>
+              <w:rPr>
+                <w:lang w:val="es-PE"/>
+              </w:rPr>
+            </w:pPr>
+            <w:r>
+              <w:rPr>
+                <w:lang w:val="es-PE"/>
+              </w:rPr>
+              <w:t>Estímulo</w:t>
+            </w:r>
+          </w:p>
+        </w:tc>
+        <w:tc>
+          <w:tcPr>
+            <w:tcW w:w="6678" w:type="dxa"/>
+          </w:tcPr>
+          <w:p>
+            <w:pPr>
+              <w:cnfStyle w:val="000000100000" w:firstRow="0" w:lastRow="0" w:firstColumn="0" w:lastColumn="0" w:oddVBand="0" w:evenVBand="0" w:oddHBand="1" w:evenHBand="0" w:firstRowFirstColumn="0" w:firstRowLastColumn="0" w:lastRowFirstColumn="0" w:lastRowLastColumn="0"/>
+              <w:rPr>
+                <w:lang w:val="es-PE"/>
+              </w:rPr>
+            </w:pPr>
+            <w:r>
+              <w:rPr>
+                <w:lang w:val="es-PE"/>
+              </w:rPr>
+              <w:t xml:space="preserve">Usuario </w:t>
+            </w:r>
+            <w:r>
+              <w:rPr>
+                <w:lang w:val="es-PE"/>
+              </w:rPr>
+              <w:t>ingrensando al sistema.</w:t>
+            </w:r>
+          </w:p>
+        </w:tc>
+      </w:tr>
+      <w:tr>
+        <w:tc>
+          <w:tcPr>
+            <w:cnfStyle w:val="001000000000" w:firstRow="0" w:lastRow="0" w:firstColumn="1" w:lastColumn="0" w:oddVBand="0" w:evenVBand="0" w:oddHBand="0" w:evenHBand="0" w:firstRowFirstColumn="0" w:firstRowLastColumn="0" w:lastRowFirstColumn="0" w:lastRowLastColumn="0"/>
+            <w:tcW w:w="2898" w:type="dxa"/>
+          </w:tcPr>
+          <w:p>
+            <w:pPr>
+              <w:rPr>
+                <w:lang w:val="es-PE"/>
+              </w:rPr>
+            </w:pPr>
+            <w:r>
+              <w:rPr>
+                <w:lang w:val="es-PE"/>
+              </w:rPr>
+              <w:t>Fuente del estímulo</w:t>
+            </w:r>
+          </w:p>
+        </w:tc>
+        <w:tc>
+          <w:tcPr>
+            <w:tcW w:w="6678" w:type="dxa"/>
+          </w:tcPr>
+          <w:p>
+            <w:pPr>
+              <w:cnfStyle w:val="000000000000" w:firstRow="0" w:lastRow="0" w:firstColumn="0" w:lastColumn="0" w:oddVBand="0" w:evenVBand="0" w:oddHBand="0" w:evenHBand="0" w:firstRowFirstColumn="0" w:firstRowLastColumn="0" w:lastRowFirstColumn="0" w:lastRowLastColumn="0"/>
+              <w:rPr>
+                <w:lang w:val="es-PE"/>
+              </w:rPr>
+            </w:pPr>
+            <w:r>
+              <w:rPr>
+                <w:lang w:val="es-PE"/>
+              </w:rPr>
+              <w:t>Un usuario se ha autenticado</w:t>
+            </w:r>
+            <w:r>
+              <w:rPr>
+                <w:lang w:val="es-PE"/>
+              </w:rPr>
+              <w:t xml:space="preserve"> con datos</w:t>
+            </w:r>
+            <w:r>
+              <w:rPr>
+                <w:lang w:val="es-PE"/>
+              </w:rPr>
+              <w:t xml:space="preserve"> válidos para ingresar al sistema</w:t>
+            </w:r>
+          </w:p>
+        </w:tc>
+      </w:tr>
+      <w:tr>
+        <w:trPr>
+          <w:cnfStyle w:val="000000100000" w:firstRow="0" w:lastRow="0" w:firstColumn="0" w:lastColumn="0" w:oddVBand="0" w:evenVBand="0" w:oddHBand="1" w:evenHBand="0" w:firstRowFirstColumn="0" w:firstRowLastColumn="0" w:lastRowFirstColumn="0" w:lastRowLastColumn="0"/>
+        </w:trPr>
+        <w:tc>
+          <w:tcPr>
+            <w:cnfStyle w:val="001000000000" w:firstRow="0" w:lastRow="0" w:firstColumn="1" w:lastColumn="0" w:oddVBand="0" w:evenVBand="0" w:oddHBand="0" w:evenHBand="0" w:firstRowFirstColumn="0" w:firstRowLastColumn="0" w:lastRowFirstColumn="0" w:lastRowLastColumn="0"/>
+            <w:tcW w:w="2898" w:type="dxa"/>
+          </w:tcPr>
+          <w:p>
+            <w:pPr>
+              <w:rPr>
+                <w:lang w:val="es-PE"/>
+              </w:rPr>
+            </w:pPr>
+            <w:r>
+              <w:rPr>
+                <w:lang w:val="es-PE"/>
+              </w:rPr>
+              <w:t>Entorno</w:t>
+            </w:r>
+          </w:p>
+        </w:tc>
+        <w:tc>
+          <w:tcPr>
+            <w:tcW w:w="6678" w:type="dxa"/>
+          </w:tcPr>
+          <w:p>
+            <w:pPr>
+              <w:cnfStyle w:val="000000100000" w:firstRow="0" w:lastRow="0" w:firstColumn="0" w:lastColumn="0" w:oddVBand="0" w:evenVBand="0" w:oddHBand="1" w:evenHBand="0" w:firstRowFirstColumn="0" w:firstRowLastColumn="0" w:lastRowFirstColumn="0" w:lastRowLastColumn="0"/>
+              <w:rPr>
+                <w:lang w:val="es-PE"/>
+              </w:rPr>
+            </w:pPr>
+            <w:r>
+              <w:rPr>
+                <w:lang w:val="es-PE"/>
+              </w:rPr>
+              <w:t>Reportes que informan gran cantidad de intentos de autentificacion con datos inválidos.</w:t>
+            </w:r>
+          </w:p>
+        </w:tc>
+      </w:tr>
+      <w:tr>
+        <w:tc>
+          <w:tcPr>
+            <w:cnfStyle w:val="001000000000" w:firstRow="0" w:lastRow="0" w:firstColumn="1" w:lastColumn="0" w:oddVBand="0" w:evenVBand="0" w:oddHBand="0" w:evenHBand="0" w:firstRowFirstColumn="0" w:firstRowLastColumn="0" w:lastRowFirstColumn="0" w:lastRowLastColumn="0"/>
+            <w:tcW w:w="2898" w:type="dxa"/>
+          </w:tcPr>
+          <w:p>
+            <w:pPr>
+              <w:rPr>
+                <w:lang w:val="es-PE"/>
+              </w:rPr>
+            </w:pPr>
+            <w:r>
+              <w:rPr>
+                <w:lang w:val="es-PE"/>
+              </w:rPr>
+              <w:t>Artefacto</w:t>
+            </w:r>
+          </w:p>
+        </w:tc>
+        <w:tc>
+          <w:tcPr>
+            <w:tcW w:w="6678" w:type="dxa"/>
+          </w:tcPr>
+          <w:p>
+            <w:pPr>
+              <w:cnfStyle w:val="000000000000" w:firstRow="0" w:lastRow="0" w:firstColumn="0" w:lastColumn="0" w:oddVBand="0" w:evenVBand="0" w:oddHBand="0" w:evenHBand="0" w:firstRowFirstColumn="0" w:firstRowLastColumn="0" w:lastRowFirstColumn="0" w:lastRowLastColumn="0"/>
+              <w:rPr>
+                <w:lang w:val="es-PE"/>
+              </w:rPr>
+            </w:pPr>
+            <w:r>
+              <w:rPr>
+                <w:lang w:val="es-PE"/>
+              </w:rPr>
+              <w:t>Mó</w:t>
+            </w:r>
+            <w:r>
+              <w:rPr>
+                <w:lang w:val="es-PE"/>
+              </w:rPr>
+              <w:t>dulo de Login</w:t>
+            </w:r>
+          </w:p>
+        </w:tc>
+      </w:tr>
+      <w:tr>
+        <w:trPr>
+          <w:cnfStyle w:val="000000100000" w:firstRow="0" w:lastRow="0" w:firstColumn="0" w:lastColumn="0" w:oddVBand="0" w:evenVBand="0" w:oddHBand="1" w:evenHBand="0" w:firstRowFirstColumn="0" w:firstRowLastColumn="0" w:lastRowFirstColumn="0" w:lastRowLastColumn="0"/>
+        </w:trPr>
+        <w:tc>
+          <w:tcPr>
+            <w:cnfStyle w:val="001000000000" w:firstRow="0" w:lastRow="0" w:firstColumn="1" w:lastColumn="0" w:oddVBand="0" w:evenVBand="0" w:oddHBand="0" w:evenHBand="0" w:firstRowFirstColumn="0" w:firstRowLastColumn="0" w:lastRowFirstColumn="0" w:lastRowLastColumn="0"/>
+            <w:tcW w:w="2898" w:type="dxa"/>
+          </w:tcPr>
+          <w:p>
+            <w:pPr>
+              <w:rPr>
+                <w:lang w:val="es-PE"/>
+              </w:rPr>
+            </w:pPr>
+            <w:r>
+              <w:rPr>
+                <w:lang w:val="es-PE"/>
+              </w:rPr>
+              <w:t>Respuesta</w:t>
+            </w:r>
+          </w:p>
+        </w:tc>
+        <w:tc>
+          <w:tcPr>
+            <w:tcW w:w="6678" w:type="dxa"/>
+          </w:tcPr>
+          <w:p>
+            <w:pPr>
+              <w:cnfStyle w:val="000000100000" w:firstRow="0" w:lastRow="0" w:firstColumn="0" w:lastColumn="0" w:oddVBand="0" w:evenVBand="0" w:oddHBand="1" w:evenHBand="0" w:firstRowFirstColumn="0" w:firstRowLastColumn="0" w:lastRowFirstColumn="0" w:lastRowLastColumn="0"/>
+              <w:rPr>
+                <w:lang w:val="es-PE"/>
+              </w:rPr>
+            </w:pPr>
+            <w:r>
+              <w:rPr>
+                <w:lang w:val="es-PE"/>
+              </w:rPr>
+              <w:t xml:space="preserve">Se </w:t>
+            </w:r>
+            <w:r>
+              <w:rPr>
+                <w:lang w:val="es-PE"/>
+              </w:rPr>
+              <w:t>ha denegado el ingreso de usuario con datos invalidos</w:t>
+            </w:r>
+          </w:p>
+          <w:p>
+            <w:pPr>
+              <w:cnfStyle w:val="000000100000" w:firstRow="0" w:lastRow="0" w:firstColumn="0" w:lastColumn="0" w:oddVBand="0" w:evenVBand="0" w:oddHBand="1" w:evenHBand="0" w:firstRowFirstColumn="0" w:firstRowLastColumn="0" w:lastRowFirstColumn="0" w:lastRowLastColumn="0"/>
+              <w:rPr>
+                <w:lang w:val="es-PE"/>
+              </w:rPr>
+            </w:pPr>
+            <w:r>
+              <w:rPr>
+                <w:lang w:val="es-PE"/>
+              </w:rPr>
+              <w:t>Todos los intentos de acceso al sistema hechos por progromadas de keyloggin han sido rechazados.</w:t>
+            </w:r>
+          </w:p>
+        </w:tc>
+      </w:tr>
+      <w:tr>
+        <w:tc>
+          <w:tcPr>
+            <w:cnfStyle w:val="001000000000" w:firstRow="0" w:lastRow="0" w:firstColumn="1" w:lastColumn="0" w:oddVBand="0" w:evenVBand="0" w:oddHBand="0" w:evenHBand="0" w:firstRowFirstColumn="0" w:firstRowLastColumn="0" w:lastRowFirstColumn="0" w:lastRowLastColumn="0"/>
+            <w:tcW w:w="2898" w:type="dxa"/>
+          </w:tcPr>
+          <w:p>
+            <w:pPr>
+              <w:rPr>
+                <w:lang w:val="es-PE"/>
+              </w:rPr>
+            </w:pPr>
+            <w:r>
+              <w:rPr>
+                <w:lang w:val="es-PE"/>
+              </w:rPr>
+              <w:t>Métrica</w:t>
+            </w:r>
+          </w:p>
+        </w:tc>
+        <w:tc>
+          <w:tcPr>
+            <w:tcW w:w="6678" w:type="dxa"/>
+          </w:tcPr>
+          <w:p>
+            <w:pPr>
+              <w:cnfStyle w:val="000000000000" w:firstRow="0" w:lastRow="0" w:firstColumn="0" w:lastColumn="0" w:oddVBand="0" w:evenVBand="0" w:oddHBand="0" w:evenHBand="0" w:firstRowFirstColumn="0" w:firstRowLastColumn="0" w:lastRowFirstColumn="0" w:lastRowLastColumn="0"/>
+              <w:rPr>
+                <w:lang w:val="es-PE"/>
+              </w:rPr>
+            </w:pPr>
+            <w:r>
+              <w:rPr>
+                <w:lang w:val="es-PE"/>
+              </w:rPr>
+              <w:t xml:space="preserve">La cantidad de ingresos al sistemas por usuarios falsos </w:t>
+            </w:r>
+            <w:r>
+              <w:rPr>
+                <w:lang w:val="es-PE"/>
+              </w:rPr>
+              <w:t xml:space="preserve"> es de 0%</w:t>
+            </w:r>
+          </w:p>
+          <w:p>
+            <w:pPr>
+              <w:cnfStyle w:val="000000000000" w:firstRow="0" w:lastRow="0" w:firstColumn="0" w:lastColumn="0" w:oddVBand="0" w:evenVBand="0" w:oddHBand="0" w:evenHBand="0" w:firstRowFirstColumn="0" w:firstRowLastColumn="0" w:lastRowFirstColumn="0" w:lastRowLastColumn="0"/>
+              <w:rPr>
+                <w:lang w:val="es-PE"/>
+              </w:rPr>
+            </w:pPr>
+            <w:r>
+              <w:rPr>
+                <w:lang w:val="es-PE"/>
+              </w:rPr>
+              <w:t>Los usuarios infiltrados han sido reportados</w:t>
+            </w:r>
+            <w:r>
+              <w:rPr>
+                <w:lang w:val="es-PE"/>
+              </w:rPr>
+              <w:t>.</w:t>
+            </w:r>
+          </w:p>
+        </w:tc>
+      </w:tr>
+    </w:tbl>
+    <w:p>
+      <w:pPr>
+        <w:jc w:val="center"/>
+        <w:rPr>
+          <w:lang w:val="es-PE"/>
+        </w:rPr>
+      </w:pPr>
+    </w:p>
+    <w:p>
+      <w:pPr>
+        <w:jc w:val="center"/>
+        <w:rPr>
+          <w:lang w:val="es-PE"/>
+        </w:rPr>
+      </w:pPr>
+      <w:r>
+        <w:rPr>
+          <w:sz w:val="24"/>
+          <w:lang w:val="es-PE"/>
+        </w:rPr>
+        <w:lastRenderedPageBreak/>
+        <w:t>Availability</w:t>
+      </w:r>
+    </w:p>
+    <w:tbl>
+      <w:tblPr>
+        <w:tblStyle w:val="Cuadrculamediana3-nfasis2"/>
+        <w:tblpPr w:leftFromText="180" w:rightFromText="180" w:vertAnchor="page" w:horzAnchor="margin" w:tblpY="2341"/>
+        <w:tblW w:w="0" w:type="auto"/>
+        <w:tblLook w:val="04A0" w:firstRow="1" w:lastRow="0" w:firstColumn="1" w:lastColumn="0" w:noHBand="0" w:noVBand="1"/>
+      </w:tblPr>
+      <w:tblGrid>
+        <w:gridCol w:w="2898"/>
+        <w:gridCol w:w="6678"/>
+      </w:tblGrid>
+      <w:tr>
+        <w:trPr>
+          <w:cnfStyle w:val="100000000000" w:firstRow="1" w:lastRow="0" w:firstColumn="0" w:lastColumn="0" w:oddVBand="0" w:evenVBand="0" w:oddHBand="0" w:evenHBand="0" w:firstRowFirstColumn="0" w:firstRowLastColumn="0" w:lastRowFirstColumn="0" w:lastRowLastColumn="0"/>
+          <w:trHeight w:val="260"/>
+        </w:trPr>
+        <w:tc>
+          <w:tcPr>
+            <w:cnfStyle w:val="001000000000" w:firstRow="0" w:lastRow="0" w:firstColumn="1" w:lastColumn="0" w:oddVBand="0" w:evenVBand="0" w:oddHBand="0" w:evenHBand="0" w:firstRowFirstColumn="0" w:firstRowLastColumn="0" w:lastRowFirstColumn="0" w:lastRowLastColumn="0"/>
+            <w:tcW w:w="2898" w:type="dxa"/>
+          </w:tcPr>
+          <w:p>
+            <w:proofErr w:type="spellStart"/>
+            <w:r>
+              <w:t>Elemento</w:t>
+            </w:r>
+            <w:proofErr w:type="spellEnd"/>
+          </w:p>
+        </w:tc>
+        <w:tc>
+          <w:tcPr>
+            <w:tcW w:w="6678" w:type="dxa"/>
+          </w:tcPr>
+          <w:p>
+            <w:pPr>
+              <w:cnfStyle w:val="100000000000" w:firstRow="1" w:lastRow="0" w:firstColumn="0" w:lastColumn="0" w:oddVBand="0" w:evenVBand="0" w:oddHBand="0" w:evenHBand="0" w:firstRowFirstColumn="0" w:firstRowLastColumn="0" w:lastRowFirstColumn="0" w:lastRowLastColumn="0"/>
+              <w:rPr>
+                <w:lang w:val="es-PE"/>
+              </w:rPr>
+            </w:pPr>
+            <w:proofErr w:type="spellStart"/>
+            <w:r>
+              <w:t>Descripci</w:t>
+            </w:r>
+            <w:proofErr w:type="spellEnd"/>
+            <w:r>
+              <w:rPr>
+                <w:lang w:val="es-PE"/>
+              </w:rPr>
+              <w:t>ón</w:t>
+            </w:r>
+          </w:p>
+        </w:tc>
+      </w:tr>
+      <w:tr>
+        <w:trPr>
+          <w:cnfStyle w:val="000000100000" w:firstRow="0" w:lastRow="0" w:firstColumn="0" w:lastColumn="0" w:oddVBand="0" w:evenVBand="0" w:oddHBand="1" w:evenHBand="0" w:firstRowFirstColumn="0" w:firstRowLastColumn="0" w:lastRowFirstColumn="0" w:lastRowLastColumn="0"/>
+          <w:trHeight w:val="645"/>
+        </w:trPr>
+        <w:tc>
+          <w:tcPr>
+            <w:cnfStyle w:val="001000000000" w:firstRow="0" w:lastRow="0" w:firstColumn="1" w:lastColumn="0" w:oddVBand="0" w:evenVBand="0" w:oddHBand="0" w:evenHBand="0" w:firstRowFirstColumn="0" w:firstRowLastColumn="0" w:lastRowFirstColumn="0" w:lastRowLastColumn="0"/>
+            <w:tcW w:w="2898" w:type="dxa"/>
+          </w:tcPr>
+          <w:p>
+            <w:proofErr w:type="spellStart"/>
+            <w:r>
+              <w:t>Estímulo</w:t>
+            </w:r>
+            <w:proofErr w:type="spellEnd"/>
+          </w:p>
+        </w:tc>
+        <w:tc>
+          <w:tcPr>
+            <w:tcW w:w="6678" w:type="dxa"/>
+          </w:tcPr>
+          <w:p>
+            <w:pPr>
+              <w:ind w:left="720" w:hanging="720"/>
+              <w:cnfStyle w:val="000000100000" w:firstRow="0" w:lastRow="0" w:firstColumn="0" w:lastColumn="0" w:oddVBand="0" w:evenVBand="0" w:oddHBand="1" w:evenHBand="0" w:firstRowFirstColumn="0" w:firstRowLastColumn="0" w:lastRowFirstColumn="0" w:lastRowLastColumn="0"/>
+              <w:rPr>
+                <w:lang w:val="es-PE"/>
+              </w:rPr>
+            </w:pPr>
+            <w:r>
+              <w:rPr>
+                <w:lang w:val="es-PE"/>
+              </w:rPr>
+              <w:t>Usuario realizando un registro de vehículo.</w:t>
+            </w:r>
+          </w:p>
+        </w:tc>
+      </w:tr>
+      <w:tr>
+        <w:tc>
+          <w:tcPr>
+            <w:cnfStyle w:val="001000000000" w:firstRow="0" w:lastRow="0" w:firstColumn="1" w:lastColumn="0" w:oddVBand="0" w:evenVBand="0" w:oddHBand="0" w:evenHBand="0" w:firstRowFirstColumn="0" w:firstRowLastColumn="0" w:lastRowFirstColumn="0" w:lastRowLastColumn="0"/>
+            <w:tcW w:w="2898" w:type="dxa"/>
+          </w:tcPr>
+          <w:p>
+            <w:proofErr w:type="spellStart"/>
+            <w:r>
+              <w:t>Fuente</w:t>
+            </w:r>
+            <w:proofErr w:type="spellEnd"/>
+            <w:r>
+              <w:t xml:space="preserve"> del </w:t>
+            </w:r>
+            <w:proofErr w:type="spellStart"/>
+            <w:r>
+              <w:t>estímulo</w:t>
+            </w:r>
+            <w:proofErr w:type="spellEnd"/>
+          </w:p>
+        </w:tc>
+        <w:tc>
+          <w:tcPr>
+            <w:tcW w:w="6678" w:type="dxa"/>
+          </w:tcPr>
+          <w:p>
+            <w:pPr>
+              <w:cnfStyle w:val="000000000000" w:firstRow="0" w:lastRow="0" w:firstColumn="0" w:lastColumn="0" w:oddVBand="0" w:evenVBand="0" w:oddHBand="0" w:evenHBand="0" w:firstRowFirstColumn="0" w:firstRowLastColumn="0" w:lastRowFirstColumn="0" w:lastRowLastColumn="0"/>
+              <w:rPr>
+                <w:lang w:val="es-PE"/>
+              </w:rPr>
+            </w:pPr>
+            <w:r>
+              <w:rPr>
+                <w:lang w:val="es-PE"/>
+              </w:rPr>
+              <w:t>Vehículo nuevo registrado en el sistema.</w:t>
+            </w:r>
+          </w:p>
+        </w:tc>
+      </w:tr>
+      <w:tr>
+        <w:trPr>
+          <w:cnfStyle w:val="000000100000" w:firstRow="0" w:lastRow="0" w:firstColumn="0" w:lastColumn="0" w:oddVBand="0" w:evenVBand="0" w:oddHBand="1" w:evenHBand="0" w:firstRowFirstColumn="0" w:firstRowLastColumn="0" w:lastRowFirstColumn="0" w:lastRowLastColumn="0"/>
+        </w:trPr>
+        <w:tc>
+          <w:tcPr>
+            <w:cnfStyle w:val="001000000000" w:firstRow="0" w:lastRow="0" w:firstColumn="1" w:lastColumn="0" w:oddVBand="0" w:evenVBand="0" w:oddHBand="0" w:evenHBand="0" w:firstRowFirstColumn="0" w:firstRowLastColumn="0" w:lastRowFirstColumn="0" w:lastRowLastColumn="0"/>
+            <w:tcW w:w="2898" w:type="dxa"/>
+          </w:tcPr>
+          <w:p>
+            <w:proofErr w:type="spellStart"/>
+            <w:r>
+              <w:t>Entorno</w:t>
+            </w:r>
+            <w:proofErr w:type="spellEnd"/>
+          </w:p>
+        </w:tc>
+        <w:tc>
+          <w:tcPr>
+            <w:tcW w:w="6678" w:type="dxa"/>
+          </w:tcPr>
+          <w:p>
+            <w:pPr>
+              <w:cnfStyle w:val="000000100000" w:firstRow="0" w:lastRow="0" w:firstColumn="0" w:lastColumn="0" w:oddVBand="0" w:evenVBand="0" w:oddHBand="1" w:evenHBand="0" w:firstRowFirstColumn="0" w:firstRowLastColumn="0" w:lastRowFirstColumn="0" w:lastRowLastColumn="0"/>
+              <w:rPr>
+                <w:lang w:val="es-PE"/>
+              </w:rPr>
+            </w:pPr>
+            <w:r>
+              <w:rPr>
+                <w:lang w:val="es-PE"/>
+              </w:rPr>
+              <w:t>Sistema bajo condiciones de sobrecarga.</w:t>
+            </w:r>
+          </w:p>
+        </w:tc>
+      </w:tr>
+      <w:tr>
+        <w:tc>
+          <w:tcPr>
+            <w:cnfStyle w:val="001000000000" w:firstRow="0" w:lastRow="0" w:firstColumn="1" w:lastColumn="0" w:oddVBand="0" w:evenVBand="0" w:oddHBand="0" w:evenHBand="0" w:firstRowFirstColumn="0" w:firstRowLastColumn="0" w:lastRowFirstColumn="0" w:lastRowLastColumn="0"/>
+            <w:tcW w:w="2898" w:type="dxa"/>
+          </w:tcPr>
+          <w:p>
+            <w:proofErr w:type="spellStart"/>
+            <w:r>
+              <w:t>Artefacto</w:t>
+            </w:r>
+            <w:proofErr w:type="spellEnd"/>
+          </w:p>
+        </w:tc>
+        <w:tc>
+          <w:tcPr>
+            <w:tcW w:w="6678" w:type="dxa"/>
+          </w:tcPr>
+          <w:p>
+            <w:pPr>
+              <w:cnfStyle w:val="000000000000" w:firstRow="0" w:lastRow="0" w:firstColumn="0" w:lastColumn="0" w:oddVBand="0" w:evenVBand="0" w:oddHBand="0" w:evenHBand="0" w:firstRowFirstColumn="0" w:firstRowLastColumn="0" w:lastRowFirstColumn="0" w:lastRowLastColumn="0"/>
+            </w:pPr>
+            <w:proofErr w:type="spellStart"/>
+            <w:r>
+              <w:t>Módulo</w:t>
+            </w:r>
+            <w:proofErr w:type="spellEnd"/>
+            <w:r>
+              <w:t xml:space="preserve"> registrar </w:t>
+            </w:r>
+            <w:proofErr w:type="spellStart"/>
+            <w:r>
+              <w:t>vehículo</w:t>
+            </w:r>
+            <w:proofErr w:type="spellEnd"/>
+          </w:p>
+        </w:tc>
+      </w:tr>
+      <w:tr>
+        <w:trPr>
+          <w:cnfStyle w:val="000000100000" w:firstRow="0" w:lastRow="0" w:firstColumn="0" w:lastColumn="0" w:oddVBand="0" w:evenVBand="0" w:oddHBand="1" w:evenHBand="0" w:firstRowFirstColumn="0" w:firstRowLastColumn="0" w:lastRowFirstColumn="0" w:lastRowLastColumn="0"/>
+        </w:trPr>
+        <w:tc>
+          <w:tcPr>
+            <w:cnfStyle w:val="001000000000" w:firstRow="0" w:lastRow="0" w:firstColumn="1" w:lastColumn="0" w:oddVBand="0" w:evenVBand="0" w:oddHBand="0" w:evenHBand="0" w:firstRowFirstColumn="0" w:firstRowLastColumn="0" w:lastRowFirstColumn="0" w:lastRowLastColumn="0"/>
+            <w:tcW w:w="2898" w:type="dxa"/>
+          </w:tcPr>
+          <w:p>
+            <w:proofErr w:type="spellStart"/>
+            <w:r>
+              <w:t>Respuesta</w:t>
+            </w:r>
+            <w:proofErr w:type="spellEnd"/>
+          </w:p>
+        </w:tc>
+        <w:tc>
+          <w:tcPr>
+            <w:tcW w:w="6678" w:type="dxa"/>
+          </w:tcPr>
+          <w:p>
+            <w:pPr>
+              <w:cnfStyle w:val="000000100000" w:firstRow="0" w:lastRow="0" w:firstColumn="0" w:lastColumn="0" w:oddVBand="0" w:evenVBand="0" w:oddHBand="1" w:evenHBand="0" w:firstRowFirstColumn="0" w:firstRowLastColumn="0" w:lastRowFirstColumn="0" w:lastRowLastColumn="0"/>
+              <w:rPr>
+                <w:lang w:val="es-PE"/>
+              </w:rPr>
+            </w:pPr>
+            <w:r>
+              <w:rPr>
+                <w:lang w:val="es-PE"/>
+              </w:rPr>
+              <w:t>Los usuarios no pierden la informaci</w:t>
+            </w:r>
+            <w:r>
+              <w:rPr>
+                <w:lang w:val="es-PE"/>
+              </w:rPr>
+              <w:t>ón del</w:t>
+            </w:r>
+            <w:r>
+              <w:rPr>
+                <w:lang w:val="es-PE"/>
+              </w:rPr>
+              <w:t xml:space="preserve"> vehículo registrado.</w:t>
+            </w:r>
+            <w:bookmarkStart w:id="0" w:name="_GoBack"/>
+            <w:bookmarkEnd w:id="0"/>
+          </w:p>
+        </w:tc>
+      </w:tr>
+      <w:tr>
+        <w:tc>
+          <w:tcPr>
+            <w:cnfStyle w:val="001000000000" w:firstRow="0" w:lastRow="0" w:firstColumn="1" w:lastColumn="0" w:oddVBand="0" w:evenVBand="0" w:oddHBand="0" w:evenHBand="0" w:firstRowFirstColumn="0" w:firstRowLastColumn="0" w:lastRowFirstColumn="0" w:lastRowLastColumn="0"/>
+            <w:tcW w:w="2898" w:type="dxa"/>
+          </w:tcPr>
+          <w:p>
+            <w:proofErr w:type="spellStart"/>
+            <w:r>
+              <w:t>Métrica</w:t>
+            </w:r>
+            <w:proofErr w:type="spellEnd"/>
+          </w:p>
+        </w:tc>
+        <w:tc>
+          <w:tcPr>
+            <w:tcW w:w="6678" w:type="dxa"/>
+          </w:tcPr>
+          <w:p>
+            <w:pPr>
+              <w:cnfStyle w:val="000000000000" w:firstRow="0" w:lastRow="0" w:firstColumn="0" w:lastColumn="0" w:oddVBand="0" w:evenVBand="0" w:oddHBand="0" w:evenHBand="0" w:firstRowFirstColumn="0" w:firstRowLastColumn="0" w:lastRowFirstColumn="0" w:lastRowLastColumn="0"/>
+              <w:rPr>
+                <w:lang w:val="es-PE"/>
+              </w:rPr>
+            </w:pPr>
+            <w:r>
+              <w:rPr>
+                <w:lang w:val="es-PE"/>
+              </w:rPr>
+              <w:t>El nodo secundario toma el</w:t>
+            </w:r>
+            <w:r>
+              <w:rPr>
+                <w:lang w:val="es-PE"/>
+              </w:rPr>
+              <w:t xml:space="preserve"> control y se reestablece la conexión en 5 segundos.</w:t>
+            </w:r>
+          </w:p>
+        </w:tc>
+      </w:tr>
+    </w:tbl>
     <w:p>
       <w:pPr>
         <w:jc w:val="center"/>
@@ -1033,7 +2433,7 @@
       </w:pPr>
     </w:pPrDefault>
   </w:docDefaults>
-  <w:latentStyles w:defLockedState="0" w:defUIPriority="99" w:defSemiHidden="1" w:defUnhideWhenUsed="1" w:defQFormat="0" w:count="267">
+  <w:latentStyles w:defLockedState="0" w:defUIPriority="99" w:defSemiHidden="1" w:defUnhideWhenUsed="1" w:defQFormat="0" w:count="276">
     <w:lsdException w:name="Normal" w:semiHidden="0" w:uiPriority="0" w:unhideWhenUsed="0" w:qFormat="1"/>
     <w:lsdException w:name="heading 1" w:semiHidden="0" w:uiPriority="9" w:unhideWhenUsed="0" w:qFormat="1"/>
     <w:lsdException w:name="heading 2" w:uiPriority="9" w:qFormat="1"/>
@@ -1212,6 +2612,7 @@
       <w:spacing w:after="0" w:line="240" w:lineRule="auto"/>
     </w:pPr>
     <w:tblPr>
+      <w:tblInd w:w="0" w:type="dxa"/>
       <w:tblBorders>
         <w:top w:val="single" w:sz="4" w:space="0" w:color="auto"/>
         <w:left w:val="single" w:sz="4" w:space="0" w:color="auto"/>
@@ -1220,6 +2621,12 @@
         <w:insideH w:val="single" w:sz="4" w:space="0" w:color="auto"/>
         <w:insideV w:val="single" w:sz="4" w:space="0" w:color="auto"/>
       </w:tblBorders>
+      <w:tblCellMar>
+        <w:top w:w="0" w:type="dxa"/>
+        <w:left w:w="108" w:type="dxa"/>
+        <w:bottom w:w="0" w:type="dxa"/>
+        <w:right w:w="108" w:type="dxa"/>
+      </w:tblCellMar>
     </w:tblPr>
   </w:style>
   <w:style w:type="table" w:styleId="Listaclara-nfasis1">
@@ -1233,12 +2640,19 @@
     <w:tblPr>
       <w:tblStyleRowBandSize w:val="1"/>
       <w:tblStyleColBandSize w:val="1"/>
+      <w:tblInd w:w="0" w:type="dxa"/>
       <w:tblBorders>
         <w:top w:val="single" w:sz="8" w:space="0" w:color="4F81BD" w:themeColor="accent1"/>
         <w:left w:val="single" w:sz="8" w:space="0" w:color="4F81BD" w:themeColor="accent1"/>
         <w:bottom w:val="single" w:sz="8" w:space="0" w:color="4F81BD" w:themeColor="accent1"/>
         <w:right w:val="single" w:sz="8" w:space="0" w:color="4F81BD" w:themeColor="accent1"/>
       </w:tblBorders>
+      <w:tblCellMar>
+        <w:top w:w="0" w:type="dxa"/>
+        <w:left w:w="108" w:type="dxa"/>
+        <w:bottom w:w="0" w:type="dxa"/>
+        <w:right w:w="108" w:type="dxa"/>
+      </w:tblCellMar>
     </w:tblPr>
     <w:tblStylePr w:type="firstRow">
       <w:pPr>
@@ -1307,7 +2721,7 @@
       </w:tcPr>
     </w:tblStylePr>
   </w:style>
-  <w:style w:type="table" w:styleId="Sombreadomedio2-nfasis2">
+  <w:style w:type="table" w:styleId="Sombreadomediano2-nfasis2">
     <w:name w:val="Medium Shading 2 Accent 2"/>
     <w:basedOn w:val="Tablanormal"/>
     <w:uiPriority w:val="64"/>
@@ -1318,10 +2732,17 @@
     <w:tblPr>
       <w:tblStyleRowBandSize w:val="1"/>
       <w:tblStyleColBandSize w:val="1"/>
+      <w:tblInd w:w="0" w:type="dxa"/>
       <w:tblBorders>
         <w:top w:val="single" w:sz="18" w:space="0" w:color="auto"/>
         <w:bottom w:val="single" w:sz="18" w:space="0" w:color="auto"/>
       </w:tblBorders>
+      <w:tblCellMar>
+        <w:top w:w="0" w:type="dxa"/>
+        <w:left w:w="108" w:type="dxa"/>
+        <w:bottom w:w="0" w:type="dxa"/>
+        <w:right w:w="108" w:type="dxa"/>
+      </w:tblCellMar>
     </w:tblPr>
     <w:tblStylePr w:type="firstRow">
       <w:pPr>
@@ -1449,7 +2870,7 @@
       </w:tcPr>
     </w:tblStylePr>
   </w:style>
-  <w:style w:type="table" w:styleId="Cuadrculamedia3-nfasis2">
+  <w:style w:type="table" w:styleId="Cuadrculamediana3-nfasis2">
     <w:name w:val="Medium Grid 3 Accent 2"/>
     <w:basedOn w:val="Tablanormal"/>
     <w:uiPriority w:val="69"/>
@@ -1460,6 +2881,7 @@
     <w:tblPr>
       <w:tblStyleRowBandSize w:val="1"/>
       <w:tblStyleColBandSize w:val="1"/>
+      <w:tblInd w:w="0" w:type="dxa"/>
       <w:tblBorders>
         <w:top w:val="single" w:sz="8" w:space="0" w:color="FFFFFF" w:themeColor="background1"/>
         <w:left w:val="single" w:sz="8" w:space="0" w:color="FFFFFF" w:themeColor="background1"/>
@@ -1468,6 +2890,12 @@
         <w:insideH w:val="single" w:sz="6" w:space="0" w:color="FFFFFF" w:themeColor="background1"/>
         <w:insideV w:val="single" w:sz="6" w:space="0" w:color="FFFFFF" w:themeColor="background1"/>
       </w:tblBorders>
+      <w:tblCellMar>
+        <w:top w:w="0" w:type="dxa"/>
+        <w:left w:w="108" w:type="dxa"/>
+        <w:bottom w:w="0" w:type="dxa"/>
+        <w:right w:w="108" w:type="dxa"/>
+      </w:tblCellMar>
     </w:tblPr>
     <w:tcPr>
       <w:shd w:val="clear" w:color="auto" w:fill="EFD3D2" w:themeFill="accent2" w:themeFillTint="3F"/>
@@ -1587,7 +3015,7 @@
 </file>
 
 <file path=word/stylesWithEffects.xml><?xml version="1.0" encoding="utf-8"?>
-<w:styles xmlns:wpc="http://schemas.microsoft.com/office/word/2010/wordprocessingCanvas" xmlns:mc="http://schemas.openxmlformats.org/markup-compatibility/2006" xmlns:o="urn:schemas-microsoft-com:office:office" xmlns:r="http://schemas.openxmlformats.org/officeDocument/2006/relationships" xmlns:m="http://schemas.openxmlformats.org/officeDocument/2006/math" xmlns:v="urn:schemas-microsoft-com:vml" xmlns:wp14="http://schemas.microsoft.com/office/word/2010/wordprocessingDrawing" xmlns:wp="http://schemas.openxmlformats.org/drawingml/2006/wordprocessingDrawing" xmlns:w10="urn:schemas-microsoft-com:office:word" xmlns:w="http://schemas.openxmlformats.org/wordprocessingml/2006/main" xmlns:w14="http://schemas.microsoft.com/office/word/2010/wordml" xmlns:wpg="http://schemas.microsoft.com/office/word/2010/wordprocessingGroup" xmlns:wpi="http://schemas.microsoft.com/office/word/2010/wordprocessingInk" xmlns:wne="http://schemas.microsoft.com/office/word/2006/wordml" xmlns:wps="http://schemas.microsoft.com/office/word/2010/wordprocessingShape" mc:Ignorable="w14 wp14">
+<w:styles xmlns:wpc="http://schemas.microsoft.com/office/word/2010/wordprocessingCanvas" xmlns:mo="http://schemas.microsoft.com/office/mac/office/2008/main" xmlns:mc="http://schemas.openxmlformats.org/markup-compatibility/2006" xmlns:mv="urn:schemas-microsoft-com:mac:vml" xmlns:o="urn:schemas-microsoft-com:office:office" xmlns:r="http://schemas.openxmlformats.org/officeDocument/2006/relationships" xmlns:m="http://schemas.openxmlformats.org/officeDocument/2006/math" xmlns:v="urn:schemas-microsoft-com:vml" xmlns:wp14="http://schemas.microsoft.com/office/word/2010/wordprocessingDrawing" xmlns:wp="http://schemas.openxmlformats.org/drawingml/2006/wordprocessingDrawing" xmlns:w10="urn:schemas-microsoft-com:office:word" xmlns:w="http://schemas.openxmlformats.org/wordprocessingml/2006/main" xmlns:w14="http://schemas.microsoft.com/office/word/2010/wordml" xmlns:wpg="http://schemas.microsoft.com/office/word/2010/wordprocessingGroup" xmlns:wpi="http://schemas.microsoft.com/office/word/2010/wordprocessingInk" xmlns:wne="http://schemas.microsoft.com/office/word/2006/wordml" xmlns:wps="http://schemas.microsoft.com/office/word/2010/wordprocessingShape" mc:Ignorable="w14 wp14">
   <w:docDefaults>
     <w:rPrDefault>
       <w:rPr>
@@ -1603,7 +3031,7 @@
       </w:pPr>
     </w:pPrDefault>
   </w:docDefaults>
-  <w:latentStyles w:defLockedState="0" w:defUIPriority="99" w:defSemiHidden="1" w:defUnhideWhenUsed="1" w:defQFormat="0" w:count="267">
+  <w:latentStyles w:defLockedState="0" w:defUIPriority="99" w:defSemiHidden="1" w:defUnhideWhenUsed="1" w:defQFormat="0" w:count="276">
     <w:lsdException w:name="Normal" w:semiHidden="0" w:uiPriority="0" w:unhideWhenUsed="0" w:qFormat="1"/>
     <w:lsdException w:name="heading 1" w:semiHidden="0" w:uiPriority="9" w:unhideWhenUsed="0" w:qFormat="1"/>
     <w:lsdException w:name="heading 2" w:uiPriority="9" w:qFormat="1"/>
@@ -1782,6 +3210,7 @@
       <w:spacing w:after="0" w:line="240" w:lineRule="auto"/>
     </w:pPr>
     <w:tblPr>
+      <w:tblInd w:w="0" w:type="dxa"/>
       <w:tblBorders>
         <w:top w:val="single" w:sz="4" w:space="0" w:color="auto"/>
         <w:left w:val="single" w:sz="4" w:space="0" w:color="auto"/>
@@ -1790,6 +3219,12 @@
         <w:insideH w:val="single" w:sz="4" w:space="0" w:color="auto"/>
         <w:insideV w:val="single" w:sz="4" w:space="0" w:color="auto"/>
       </w:tblBorders>
+      <w:tblCellMar>
+        <w:top w:w="0" w:type="dxa"/>
+        <w:left w:w="108" w:type="dxa"/>
+        <w:bottom w:w="0" w:type="dxa"/>
+        <w:right w:w="108" w:type="dxa"/>
+      </w:tblCellMar>
     </w:tblPr>
   </w:style>
   <w:style w:type="table" w:styleId="Listaclara-nfasis1">
@@ -1803,12 +3238,19 @@
     <w:tblPr>
       <w:tblStyleRowBandSize w:val="1"/>
       <w:tblStyleColBandSize w:val="1"/>
+      <w:tblInd w:w="0" w:type="dxa"/>
       <w:tblBorders>
         <w:top w:val="single" w:sz="8" w:space="0" w:color="4F81BD" w:themeColor="accent1"/>
         <w:left w:val="single" w:sz="8" w:space="0" w:color="4F81BD" w:themeColor="accent1"/>
         <w:bottom w:val="single" w:sz="8" w:space="0" w:color="4F81BD" w:themeColor="accent1"/>
         <w:right w:val="single" w:sz="8" w:space="0" w:color="4F81BD" w:themeColor="accent1"/>
       </w:tblBorders>
+      <w:tblCellMar>
+        <w:top w:w="0" w:type="dxa"/>
+        <w:left w:w="108" w:type="dxa"/>
+        <w:bottom w:w="0" w:type="dxa"/>
+        <w:right w:w="108" w:type="dxa"/>
+      </w:tblCellMar>
     </w:tblPr>
     <w:tblStylePr w:type="firstRow">
       <w:pPr>
@@ -1877,7 +3319,7 @@
       </w:tcPr>
     </w:tblStylePr>
   </w:style>
-  <w:style w:type="table" w:styleId="Sombreadomedio2-nfasis2">
+  <w:style w:type="table" w:styleId="Sombreadomediano2-nfasis2">
     <w:name w:val="Medium Shading 2 Accent 2"/>
     <w:basedOn w:val="Tablanormal"/>
     <w:uiPriority w:val="64"/>
@@ -1888,10 +3330,17 @@
     <w:tblPr>
       <w:tblStyleRowBandSize w:val="1"/>
       <w:tblStyleColBandSize w:val="1"/>
+      <w:tblInd w:w="0" w:type="dxa"/>
       <w:tblBorders>
         <w:top w:val="single" w:sz="18" w:space="0" w:color="auto"/>
         <w:bottom w:val="single" w:sz="18" w:space="0" w:color="auto"/>
       </w:tblBorders>
+      <w:tblCellMar>
+        <w:top w:w="0" w:type="dxa"/>
+        <w:left w:w="108" w:type="dxa"/>
+        <w:bottom w:w="0" w:type="dxa"/>
+        <w:right w:w="108" w:type="dxa"/>
+      </w:tblCellMar>
     </w:tblPr>
     <w:tblStylePr w:type="firstRow">
       <w:pPr>
@@ -2019,7 +3468,7 @@
       </w:tcPr>
     </w:tblStylePr>
   </w:style>
-  <w:style w:type="table" w:styleId="Cuadrculamedia3-nfasis2">
+  <w:style w:type="table" w:styleId="Cuadrculamediana3-nfasis2">
     <w:name w:val="Medium Grid 3 Accent 2"/>
     <w:basedOn w:val="Tablanormal"/>
     <w:uiPriority w:val="69"/>
@@ -2030,6 +3479,7 @@
     <w:tblPr>
       <w:tblStyleRowBandSize w:val="1"/>
       <w:tblStyleColBandSize w:val="1"/>
+      <w:tblInd w:w="0" w:type="dxa"/>
       <w:tblBorders>
         <w:top w:val="single" w:sz="8" w:space="0" w:color="FFFFFF" w:themeColor="background1"/>
         <w:left w:val="single" w:sz="8" w:space="0" w:color="FFFFFF" w:themeColor="background1"/>
@@ -2038,6 +3488,12 @@
         <w:insideH w:val="single" w:sz="6" w:space="0" w:color="FFFFFF" w:themeColor="background1"/>
         <w:insideV w:val="single" w:sz="6" w:space="0" w:color="FFFFFF" w:themeColor="background1"/>
       </w:tblBorders>
+      <w:tblCellMar>
+        <w:top w:w="0" w:type="dxa"/>
+        <w:left w:w="108" w:type="dxa"/>
+        <w:bottom w:w="0" w:type="dxa"/>
+        <w:right w:w="108" w:type="dxa"/>
+      </w:tblCellMar>
     </w:tblPr>
     <w:tcPr>
       <w:shd w:val="clear" w:color="auto" w:fill="EFD3D2" w:themeFill="accent2" w:themeFillTint="3F"/>

</xml_diff>